<commit_message>
completed layouts and button shapes
</commit_message>
<xml_diff>
--- a/External_document.docx
+++ b/External_document.docx
@@ -62,14 +62,7 @@
           <w:lang w:val="en-US"/>
         </w:rPr>
         <w:br/>
-        <w:t xml:space="preserve">Assignment: </w:t>
-      </w:r>
-      <w:r>
-        <w:rPr>
-          <w:sz w:val="28"/>
-          <w:lang w:val="en-US"/>
-        </w:rPr>
-        <w:t>Calculator UI Design Wireframe</w:t>
+        <w:t>Assignment: Calculator UI Design Wireframe</w:t>
       </w:r>
       <w:r>
         <w:rPr>
@@ -360,7 +353,23 @@
           <w:sz w:val="24"/>
           <w:lang w:val="en-US"/>
         </w:rPr>
-        <w:t>In Design 1 Text size for TextField is 45sp and padding between border and button is of 10dp on each sides.</w:t>
+        <w:t xml:space="preserve">In Design 1 Text size for </w:t>
+      </w:r>
+      <w:r>
+        <w:rPr>
+          <w:sz w:val="24"/>
+          <w:lang w:val="en-US"/>
+        </w:rPr>
+        <w:t>TextField is 6</w:t>
+      </w:r>
+      <w:bookmarkStart w:id="0" w:name="_GoBack"/>
+      <w:bookmarkEnd w:id="0"/>
+      <w:r>
+        <w:rPr>
+          <w:sz w:val="24"/>
+          <w:lang w:val="en-US"/>
+        </w:rPr>
+        <w:t>5sp and padding between border and button is of 10dp on each sides.</w:t>
       </w:r>
     </w:p>
     <w:p>
@@ -748,7 +757,21 @@
           <w:sz w:val="24"/>
           <w:lang w:val="en-US"/>
         </w:rPr>
-        <w:t>In Design 2 Text size for TextField is 45sp and padding between border and button is of 10dp on each sides.</w:t>
+        <w:t>In Design</w:t>
+      </w:r>
+      <w:r>
+        <w:rPr>
+          <w:sz w:val="24"/>
+          <w:lang w:val="en-US"/>
+        </w:rPr>
+        <w:t xml:space="preserve"> 2 Text size for TextField is 60</w:t>
+      </w:r>
+      <w:r>
+        <w:rPr>
+          <w:sz w:val="24"/>
+          <w:lang w:val="en-US"/>
+        </w:rPr>
+        <w:t>sp and padding between border and button is of 10dp on each sides.</w:t>
       </w:r>
     </w:p>
     <w:p>
@@ -1196,8 +1219,6 @@
           <w:lang w:val="en-US"/>
         </w:rPr>
       </w:pPr>
-      <w:bookmarkStart w:id="0" w:name="_GoBack"/>
-      <w:bookmarkEnd w:id="0"/>
     </w:p>
     <w:p>
       <w:pPr>
@@ -2458,7 +2479,7 @@
 </file>
 
 <file path=customXml/itemProps1.xml><?xml version="1.0" encoding="utf-8"?>
-<ds:datastoreItem xmlns:ds="http://schemas.openxmlformats.org/officeDocument/2006/customXml" ds:itemID="{A6359D7E-A65F-4C3C-A532-3ED9C6459EED}">
+<ds:datastoreItem xmlns:ds="http://schemas.openxmlformats.org/officeDocument/2006/customXml" ds:itemID="{ABD3BA62-C243-4F96-917D-737E2C38819B}">
   <ds:schemaRefs>
     <ds:schemaRef ds:uri="http://schemas.openxmlformats.org/officeDocument/2006/bibliography"/>
   </ds:schemaRefs>

</xml_diff>